<commit_message>
Segundo commit bueno del main
</commit_message>
<xml_diff>
--- a/Taller Buenas practicas.docx
+++ b/Taller Buenas practicas.docx
@@ -404,6 +404,171 @@
         <w:t>Acá se puede validar que la instancia ya está corriendo.</w:t>
       </w:r>
     </w:p>
+    <w:p>
+      <w:pPr>
+        <w:rPr>
+          <w:b/>
+          <w:bCs/>
+          <w:sz w:val="36"/>
+          <w:szCs w:val="36"/>
+        </w:rPr>
+      </w:pPr>
+      <w:r>
+        <w:rPr>
+          <w:b/>
+          <w:bCs/>
+          <w:sz w:val="36"/>
+          <w:szCs w:val="36"/>
+        </w:rPr>
+        <w:t>Configuración</w:t>
+      </w:r>
+      <w:r>
+        <w:rPr>
+          <w:b/>
+          <w:bCs/>
+          <w:sz w:val="36"/>
+          <w:szCs w:val="36"/>
+        </w:rPr>
+        <w:t xml:space="preserve"> del Security </w:t>
+      </w:r>
+      <w:proofErr w:type="spellStart"/>
+      <w:r>
+        <w:rPr>
+          <w:b/>
+          <w:bCs/>
+          <w:sz w:val="36"/>
+          <w:szCs w:val="36"/>
+        </w:rPr>
+        <w:t>group</w:t>
+      </w:r>
+      <w:proofErr w:type="spellEnd"/>
+    </w:p>
+    <w:p>
+      <w:r>
+        <w:drawing>
+          <wp:inline distT="0" distB="0" distL="0" distR="0" wp14:anchorId="189FE180" wp14:editId="78C8B86F">
+            <wp:extent cx="5612130" cy="3156585"/>
+            <wp:effectExtent l="0" t="0" r="7620" b="5715"/>
+            <wp:docPr id="12" name="Imagen 12" descr="Una captura de pantalla de una computadora&#10;&#10;Descripción generada automáticamente"/>
+            <wp:cNvGraphicFramePr>
+              <a:graphicFrameLocks xmlns:a="http://schemas.openxmlformats.org/drawingml/2006/main" noChangeAspect="1"/>
+            </wp:cNvGraphicFramePr>
+            <a:graphic xmlns:a="http://schemas.openxmlformats.org/drawingml/2006/main">
+              <a:graphicData uri="http://schemas.openxmlformats.org/drawingml/2006/picture">
+                <pic:pic xmlns:pic="http://schemas.openxmlformats.org/drawingml/2006/picture">
+                  <pic:nvPicPr>
+                    <pic:cNvPr id="12" name="Imagen 12" descr="Una captura de pantalla de una computadora&#10;&#10;Descripción generada automáticamente"/>
+                    <pic:cNvPicPr/>
+                  </pic:nvPicPr>
+                  <pic:blipFill>
+                    <a:blip r:embed="rId13"/>
+                    <a:stretch>
+                      <a:fillRect/>
+                    </a:stretch>
+                  </pic:blipFill>
+                  <pic:spPr>
+                    <a:xfrm>
+                      <a:off x="0" y="0"/>
+                      <a:ext cx="5612130" cy="3156585"/>
+                    </a:xfrm>
+                    <a:prstGeom prst="rect">
+                      <a:avLst/>
+                    </a:prstGeom>
+                  </pic:spPr>
+                </pic:pic>
+              </a:graphicData>
+            </a:graphic>
+          </wp:inline>
+        </w:drawing>
+      </w:r>
+    </w:p>
+    <w:p>
+      <w:proofErr w:type="spellStart"/>
+      <w:r>
+        <w:t>Configuracion</w:t>
+      </w:r>
+      <w:proofErr w:type="spellEnd"/>
+      <w:r>
+        <w:t xml:space="preserve"> del </w:t>
+      </w:r>
+      <w:proofErr w:type="spellStart"/>
+      <w:r>
+        <w:t>segurity</w:t>
+      </w:r>
+      <w:proofErr w:type="spellEnd"/>
+      <w:r>
+        <w:t xml:space="preserve"> </w:t>
+      </w:r>
+      <w:proofErr w:type="spellStart"/>
+      <w:r>
+        <w:t>group</w:t>
+      </w:r>
+      <w:proofErr w:type="spellEnd"/>
+    </w:p>
+    <w:p>
+      <w:r>
+        <w:lastRenderedPageBreak/>
+        <w:drawing>
+          <wp:inline distT="0" distB="0" distL="0" distR="0" wp14:anchorId="718780DB" wp14:editId="795291B5">
+            <wp:extent cx="5612130" cy="3156585"/>
+            <wp:effectExtent l="0" t="0" r="7620" b="5715"/>
+            <wp:docPr id="13" name="Imagen 13" descr="Captura de pantalla de computadora&#10;&#10;Descripción generada automáticamente"/>
+            <wp:cNvGraphicFramePr>
+              <a:graphicFrameLocks xmlns:a="http://schemas.openxmlformats.org/drawingml/2006/main" noChangeAspect="1"/>
+            </wp:cNvGraphicFramePr>
+            <a:graphic xmlns:a="http://schemas.openxmlformats.org/drawingml/2006/main">
+              <a:graphicData uri="http://schemas.openxmlformats.org/drawingml/2006/picture">
+                <pic:pic xmlns:pic="http://schemas.openxmlformats.org/drawingml/2006/picture">
+                  <pic:nvPicPr>
+                    <pic:cNvPr id="13" name="Imagen 13" descr="Captura de pantalla de computadora&#10;&#10;Descripción generada automáticamente"/>
+                    <pic:cNvPicPr/>
+                  </pic:nvPicPr>
+                  <pic:blipFill>
+                    <a:blip r:embed="rId14"/>
+                    <a:stretch>
+                      <a:fillRect/>
+                    </a:stretch>
+                  </pic:blipFill>
+                  <pic:spPr>
+                    <a:xfrm>
+                      <a:off x="0" y="0"/>
+                      <a:ext cx="5612130" cy="3156585"/>
+                    </a:xfrm>
+                    <a:prstGeom prst="rect">
+                      <a:avLst/>
+                    </a:prstGeom>
+                  </pic:spPr>
+                </pic:pic>
+              </a:graphicData>
+            </a:graphic>
+          </wp:inline>
+        </w:drawing>
+      </w:r>
+    </w:p>
+    <w:p>
+      <w:proofErr w:type="spellStart"/>
+      <w:r>
+        <w:t>Validacion</w:t>
+      </w:r>
+      <w:proofErr w:type="spellEnd"/>
+      <w:r>
+        <w:t xml:space="preserve"> </w:t>
+      </w:r>
+      <w:proofErr w:type="spellStart"/>
+      <w:r>
+        <w:t>segurity</w:t>
+      </w:r>
+      <w:proofErr w:type="spellEnd"/>
+      <w:r>
+        <w:t xml:space="preserve"> </w:t>
+      </w:r>
+      <w:proofErr w:type="spellStart"/>
+      <w:r>
+        <w:t>group</w:t>
+      </w:r>
+      <w:proofErr w:type="spellEnd"/>
+    </w:p>
+    <w:p/>
     <w:p/>
     <w:sectPr>
       <w:pgSz w:w="12240" w:h="15840"/>
@@ -813,7 +978,7 @@
   <w:style w:type="paragraph" w:default="1" w:styleId="Normal">
     <w:name w:val="Normal"/>
     <w:qFormat/>
-    <w:rsid w:val="00CD740D"/>
+    <w:rsid w:val="008A4CEE"/>
   </w:style>
   <w:style w:type="character" w:default="1" w:styleId="Fuentedeprrafopredeter">
     <w:name w:val="Default Paragraph Font"/>

</xml_diff>

<commit_message>
Segundo commit del develop
</commit_message>
<xml_diff>
--- a/Taller Buenas practicas.docx
+++ b/Taller Buenas practicas.docx
@@ -404,6 +404,171 @@
         <w:t>Acá se puede validar que la instancia ya está corriendo.</w:t>
       </w:r>
     </w:p>
+    <w:p>
+      <w:pPr>
+        <w:rPr>
+          <w:b/>
+          <w:bCs/>
+          <w:sz w:val="36"/>
+          <w:szCs w:val="36"/>
+        </w:rPr>
+      </w:pPr>
+      <w:r>
+        <w:rPr>
+          <w:b/>
+          <w:bCs/>
+          <w:sz w:val="36"/>
+          <w:szCs w:val="36"/>
+        </w:rPr>
+        <w:t>Configuración</w:t>
+      </w:r>
+      <w:r>
+        <w:rPr>
+          <w:b/>
+          <w:bCs/>
+          <w:sz w:val="36"/>
+          <w:szCs w:val="36"/>
+        </w:rPr>
+        <w:t xml:space="preserve"> del Security </w:t>
+      </w:r>
+      <w:proofErr w:type="spellStart"/>
+      <w:r>
+        <w:rPr>
+          <w:b/>
+          <w:bCs/>
+          <w:sz w:val="36"/>
+          <w:szCs w:val="36"/>
+        </w:rPr>
+        <w:t>group</w:t>
+      </w:r>
+      <w:proofErr w:type="spellEnd"/>
+    </w:p>
+    <w:p>
+      <w:r>
+        <w:drawing>
+          <wp:inline distT="0" distB="0" distL="0" distR="0" wp14:anchorId="189FE180" wp14:editId="78C8B86F">
+            <wp:extent cx="5612130" cy="3156585"/>
+            <wp:effectExtent l="0" t="0" r="7620" b="5715"/>
+            <wp:docPr id="12" name="Imagen 12" descr="Una captura de pantalla de una computadora&#10;&#10;Descripción generada automáticamente"/>
+            <wp:cNvGraphicFramePr>
+              <a:graphicFrameLocks xmlns:a="http://schemas.openxmlformats.org/drawingml/2006/main" noChangeAspect="1"/>
+            </wp:cNvGraphicFramePr>
+            <a:graphic xmlns:a="http://schemas.openxmlformats.org/drawingml/2006/main">
+              <a:graphicData uri="http://schemas.openxmlformats.org/drawingml/2006/picture">
+                <pic:pic xmlns:pic="http://schemas.openxmlformats.org/drawingml/2006/picture">
+                  <pic:nvPicPr>
+                    <pic:cNvPr id="12" name="Imagen 12" descr="Una captura de pantalla de una computadora&#10;&#10;Descripción generada automáticamente"/>
+                    <pic:cNvPicPr/>
+                  </pic:nvPicPr>
+                  <pic:blipFill>
+                    <a:blip r:embed="rId13"/>
+                    <a:stretch>
+                      <a:fillRect/>
+                    </a:stretch>
+                  </pic:blipFill>
+                  <pic:spPr>
+                    <a:xfrm>
+                      <a:off x="0" y="0"/>
+                      <a:ext cx="5612130" cy="3156585"/>
+                    </a:xfrm>
+                    <a:prstGeom prst="rect">
+                      <a:avLst/>
+                    </a:prstGeom>
+                  </pic:spPr>
+                </pic:pic>
+              </a:graphicData>
+            </a:graphic>
+          </wp:inline>
+        </w:drawing>
+      </w:r>
+    </w:p>
+    <w:p>
+      <w:proofErr w:type="spellStart"/>
+      <w:r>
+        <w:t>Configuracion</w:t>
+      </w:r>
+      <w:proofErr w:type="spellEnd"/>
+      <w:r>
+        <w:t xml:space="preserve"> del </w:t>
+      </w:r>
+      <w:proofErr w:type="spellStart"/>
+      <w:r>
+        <w:t>segurity</w:t>
+      </w:r>
+      <w:proofErr w:type="spellEnd"/>
+      <w:r>
+        <w:t xml:space="preserve"> </w:t>
+      </w:r>
+      <w:proofErr w:type="spellStart"/>
+      <w:r>
+        <w:t>group</w:t>
+      </w:r>
+      <w:proofErr w:type="spellEnd"/>
+    </w:p>
+    <w:p>
+      <w:r>
+        <w:lastRenderedPageBreak/>
+        <w:drawing>
+          <wp:inline distT="0" distB="0" distL="0" distR="0" wp14:anchorId="718780DB" wp14:editId="795291B5">
+            <wp:extent cx="5612130" cy="3156585"/>
+            <wp:effectExtent l="0" t="0" r="7620" b="5715"/>
+            <wp:docPr id="13" name="Imagen 13" descr="Captura de pantalla de computadora&#10;&#10;Descripción generada automáticamente"/>
+            <wp:cNvGraphicFramePr>
+              <a:graphicFrameLocks xmlns:a="http://schemas.openxmlformats.org/drawingml/2006/main" noChangeAspect="1"/>
+            </wp:cNvGraphicFramePr>
+            <a:graphic xmlns:a="http://schemas.openxmlformats.org/drawingml/2006/main">
+              <a:graphicData uri="http://schemas.openxmlformats.org/drawingml/2006/picture">
+                <pic:pic xmlns:pic="http://schemas.openxmlformats.org/drawingml/2006/picture">
+                  <pic:nvPicPr>
+                    <pic:cNvPr id="13" name="Imagen 13" descr="Captura de pantalla de computadora&#10;&#10;Descripción generada automáticamente"/>
+                    <pic:cNvPicPr/>
+                  </pic:nvPicPr>
+                  <pic:blipFill>
+                    <a:blip r:embed="rId14"/>
+                    <a:stretch>
+                      <a:fillRect/>
+                    </a:stretch>
+                  </pic:blipFill>
+                  <pic:spPr>
+                    <a:xfrm>
+                      <a:off x="0" y="0"/>
+                      <a:ext cx="5612130" cy="3156585"/>
+                    </a:xfrm>
+                    <a:prstGeom prst="rect">
+                      <a:avLst/>
+                    </a:prstGeom>
+                  </pic:spPr>
+                </pic:pic>
+              </a:graphicData>
+            </a:graphic>
+          </wp:inline>
+        </w:drawing>
+      </w:r>
+    </w:p>
+    <w:p>
+      <w:proofErr w:type="spellStart"/>
+      <w:r>
+        <w:t>Validacion</w:t>
+      </w:r>
+      <w:proofErr w:type="spellEnd"/>
+      <w:r>
+        <w:t xml:space="preserve"> </w:t>
+      </w:r>
+      <w:proofErr w:type="spellStart"/>
+      <w:r>
+        <w:t>segurity</w:t>
+      </w:r>
+      <w:proofErr w:type="spellEnd"/>
+      <w:r>
+        <w:t xml:space="preserve"> </w:t>
+      </w:r>
+      <w:proofErr w:type="spellStart"/>
+      <w:r>
+        <w:t>group</w:t>
+      </w:r>
+      <w:proofErr w:type="spellEnd"/>
+    </w:p>
+    <w:p/>
     <w:p/>
     <w:sectPr>
       <w:pgSz w:w="12240" w:h="15840"/>
@@ -813,7 +978,7 @@
   <w:style w:type="paragraph" w:default="1" w:styleId="Normal">
     <w:name w:val="Normal"/>
     <w:qFormat/>
-    <w:rsid w:val="00CD740D"/>
+    <w:rsid w:val="008A4CEE"/>
   </w:style>
   <w:style w:type="character" w:default="1" w:styleId="Fuentedeprrafopredeter">
     <w:name w:val="Default Paragraph Font"/>

</xml_diff>

<commit_message>
Tercer commit del develop
</commit_message>
<xml_diff>
--- a/Taller Buenas practicas.docx
+++ b/Taller Buenas practicas.docx
@@ -567,6 +567,179 @@
         <w:t>group</w:t>
       </w:r>
       <w:proofErr w:type="spellEnd"/>
+    </w:p>
+    <w:p>
+      <w:pPr>
+        <w:rPr>
+          <w:b/>
+          <w:bCs/>
+          <w:sz w:val="36"/>
+          <w:szCs w:val="36"/>
+        </w:rPr>
+      </w:pPr>
+      <w:r>
+        <w:rPr>
+          <w:b/>
+          <w:bCs/>
+          <w:sz w:val="36"/>
+          <w:szCs w:val="36"/>
+        </w:rPr>
+        <w:t xml:space="preserve">Ingresar al server y </w:t>
+      </w:r>
+      <w:proofErr w:type="spellStart"/>
+      <w:r>
+        <w:rPr>
+          <w:b/>
+          <w:bCs/>
+          <w:sz w:val="36"/>
+          <w:szCs w:val="36"/>
+        </w:rPr>
+        <w:t>htop</w:t>
+      </w:r>
+      <w:proofErr w:type="spellEnd"/>
+    </w:p>
+    <w:p>
+      <w:r>
+        <w:drawing>
+          <wp:inline distT="0" distB="0" distL="0" distR="0" wp14:anchorId="2D6AA090" wp14:editId="6E9E8CE0">
+            <wp:extent cx="5612130" cy="3156585"/>
+            <wp:effectExtent l="0" t="0" r="7620" b="5715"/>
+            <wp:docPr id="14" name="Imagen 14" descr="Una captura de pantalla de una computadora&#10;&#10;Descripción generada automáticamente"/>
+            <wp:cNvGraphicFramePr>
+              <a:graphicFrameLocks xmlns:a="http://schemas.openxmlformats.org/drawingml/2006/main" noChangeAspect="1"/>
+            </wp:cNvGraphicFramePr>
+            <a:graphic xmlns:a="http://schemas.openxmlformats.org/drawingml/2006/main">
+              <a:graphicData uri="http://schemas.openxmlformats.org/drawingml/2006/picture">
+                <pic:pic xmlns:pic="http://schemas.openxmlformats.org/drawingml/2006/picture">
+                  <pic:nvPicPr>
+                    <pic:cNvPr id="14" name="Imagen 14" descr="Una captura de pantalla de una computadora&#10;&#10;Descripción generada automáticamente"/>
+                    <pic:cNvPicPr/>
+                  </pic:nvPicPr>
+                  <pic:blipFill>
+                    <a:blip r:embed="rId15"/>
+                    <a:stretch>
+                      <a:fillRect/>
+                    </a:stretch>
+                  </pic:blipFill>
+                  <pic:spPr>
+                    <a:xfrm>
+                      <a:off x="0" y="0"/>
+                      <a:ext cx="5612130" cy="3156585"/>
+                    </a:xfrm>
+                    <a:prstGeom prst="rect">
+                      <a:avLst/>
+                    </a:prstGeom>
+                  </pic:spPr>
+                </pic:pic>
+              </a:graphicData>
+            </a:graphic>
+          </wp:inline>
+        </w:drawing>
+      </w:r>
+    </w:p>
+    <w:p>
+      <w:proofErr w:type="spellStart"/>
+      <w:r>
+        <w:t>Cmod</w:t>
+      </w:r>
+      <w:proofErr w:type="spellEnd"/>
+      <w:r>
+        <w:t xml:space="preserve"> a la llave</w:t>
+      </w:r>
+    </w:p>
+    <w:p>
+      <w:r>
+        <w:lastRenderedPageBreak/>
+        <w:drawing>
+          <wp:inline distT="0" distB="0" distL="0" distR="0" wp14:anchorId="538F620A" wp14:editId="3EB0EC6E">
+            <wp:extent cx="5612130" cy="3156585"/>
+            <wp:effectExtent l="0" t="0" r="7620" b="5715"/>
+            <wp:docPr id="15" name="Imagen 15" descr="Una captura de pantalla de una computadora&#10;&#10;Descripción generada automáticamente"/>
+            <wp:cNvGraphicFramePr>
+              <a:graphicFrameLocks xmlns:a="http://schemas.openxmlformats.org/drawingml/2006/main" noChangeAspect="1"/>
+            </wp:cNvGraphicFramePr>
+            <a:graphic xmlns:a="http://schemas.openxmlformats.org/drawingml/2006/main">
+              <a:graphicData uri="http://schemas.openxmlformats.org/drawingml/2006/picture">
+                <pic:pic xmlns:pic="http://schemas.openxmlformats.org/drawingml/2006/picture">
+                  <pic:nvPicPr>
+                    <pic:cNvPr id="15" name="Imagen 15" descr="Una captura de pantalla de una computadora&#10;&#10;Descripción generada automáticamente"/>
+                    <pic:cNvPicPr/>
+                  </pic:nvPicPr>
+                  <pic:blipFill>
+                    <a:blip r:embed="rId16"/>
+                    <a:stretch>
+                      <a:fillRect/>
+                    </a:stretch>
+                  </pic:blipFill>
+                  <pic:spPr>
+                    <a:xfrm>
+                      <a:off x="0" y="0"/>
+                      <a:ext cx="5612130" cy="3156585"/>
+                    </a:xfrm>
+                    <a:prstGeom prst="rect">
+                      <a:avLst/>
+                    </a:prstGeom>
+                  </pic:spPr>
+                </pic:pic>
+              </a:graphicData>
+            </a:graphic>
+          </wp:inline>
+        </w:drawing>
+      </w:r>
+    </w:p>
+    <w:p>
+      <w:r>
+        <w:t>Conectado al servidor</w:t>
+      </w:r>
+    </w:p>
+    <w:p>
+      <w:r>
+        <w:drawing>
+          <wp:inline distT="0" distB="0" distL="0" distR="0" wp14:anchorId="246B06CA" wp14:editId="38F02A28">
+            <wp:extent cx="5612130" cy="3156585"/>
+            <wp:effectExtent l="0" t="0" r="7620" b="5715"/>
+            <wp:docPr id="16" name="Imagen 16" descr="Captura de pantalla de computadora&#10;&#10;Descripción generada automáticamente"/>
+            <wp:cNvGraphicFramePr>
+              <a:graphicFrameLocks xmlns:a="http://schemas.openxmlformats.org/drawingml/2006/main" noChangeAspect="1"/>
+            </wp:cNvGraphicFramePr>
+            <a:graphic xmlns:a="http://schemas.openxmlformats.org/drawingml/2006/main">
+              <a:graphicData uri="http://schemas.openxmlformats.org/drawingml/2006/picture">
+                <pic:pic xmlns:pic="http://schemas.openxmlformats.org/drawingml/2006/picture">
+                  <pic:nvPicPr>
+                    <pic:cNvPr id="16" name="Imagen 16" descr="Captura de pantalla de computadora&#10;&#10;Descripción generada automáticamente"/>
+                    <pic:cNvPicPr/>
+                  </pic:nvPicPr>
+                  <pic:blipFill>
+                    <a:blip r:embed="rId17"/>
+                    <a:stretch>
+                      <a:fillRect/>
+                    </a:stretch>
+                  </pic:blipFill>
+                  <pic:spPr>
+                    <a:xfrm>
+                      <a:off x="0" y="0"/>
+                      <a:ext cx="5612130" cy="3156585"/>
+                    </a:xfrm>
+                    <a:prstGeom prst="rect">
+                      <a:avLst/>
+                    </a:prstGeom>
+                  </pic:spPr>
+                </pic:pic>
+              </a:graphicData>
+            </a:graphic>
+          </wp:inline>
+        </w:drawing>
+      </w:r>
+    </w:p>
+    <w:p>
+      <w:proofErr w:type="spellStart"/>
+      <w:r>
+        <w:t>Htop</w:t>
+      </w:r>
+      <w:proofErr w:type="spellEnd"/>
+      <w:r>
+        <w:t xml:space="preserve"> al servidor</w:t>
+      </w:r>
     </w:p>
     <w:p/>
     <w:p/>

</xml_diff>

<commit_message>
Cuarto commit del develop
</commit_message>
<xml_diff>
--- a/Taller Buenas practicas.docx
+++ b/Taller Buenas practicas.docx
@@ -584,7 +584,27 @@
           <w:sz w:val="36"/>
           <w:szCs w:val="36"/>
         </w:rPr>
-        <w:t xml:space="preserve">Ingresar al server y </w:t>
+        <w:t xml:space="preserve">Ingresar al </w:t>
+      </w:r>
+      <w:proofErr w:type="gramStart"/>
+      <w:r>
+        <w:rPr>
+          <w:b/>
+          <w:bCs/>
+          <w:sz w:val="36"/>
+          <w:szCs w:val="36"/>
+        </w:rPr>
+        <w:t>server</w:t>
+      </w:r>
+      <w:proofErr w:type="gramEnd"/>
+      <w:r>
+        <w:rPr>
+          <w:b/>
+          <w:bCs/>
+          <w:sz w:val="36"/>
+          <w:szCs w:val="36"/>
+        </w:rPr>
+        <w:t xml:space="preserve"> y </w:t>
       </w:r>
       <w:proofErr w:type="spellStart"/>
       <w:r>
@@ -741,6 +761,296 @@
         <w:t xml:space="preserve"> al servidor</w:t>
       </w:r>
     </w:p>
+    <w:p/>
+    <w:p/>
+    <w:p/>
+    <w:p/>
+    <w:p>
+      <w:pPr>
+        <w:rPr>
+          <w:b/>
+          <w:bCs/>
+          <w:sz w:val="36"/>
+          <w:szCs w:val="36"/>
+        </w:rPr>
+      </w:pPr>
+      <w:r>
+        <w:rPr>
+          <w:b/>
+          <w:bCs/>
+          <w:sz w:val="36"/>
+          <w:szCs w:val="36"/>
+        </w:rPr>
+        <w:lastRenderedPageBreak/>
+        <w:t xml:space="preserve">Subir archivo </w:t>
+      </w:r>
+      <w:proofErr w:type="spellStart"/>
+      <w:r>
+        <w:rPr>
+          <w:b/>
+          <w:bCs/>
+          <w:sz w:val="36"/>
+          <w:szCs w:val="36"/>
+        </w:rPr>
+        <w:t>index</w:t>
+      </w:r>
+      <w:proofErr w:type="spellEnd"/>
+      <w:r>
+        <w:rPr>
+          <w:b/>
+          <w:bCs/>
+          <w:sz w:val="36"/>
+          <w:szCs w:val="36"/>
+        </w:rPr>
+        <w:t xml:space="preserve"> </w:t>
+      </w:r>
+      <w:proofErr w:type="spellStart"/>
+      <w:r>
+        <w:rPr>
+          <w:b/>
+          <w:bCs/>
+          <w:sz w:val="36"/>
+          <w:szCs w:val="36"/>
+        </w:rPr>
+        <w:t>html</w:t>
+      </w:r>
+      <w:proofErr w:type="spellEnd"/>
+      <w:r>
+        <w:rPr>
+          <w:b/>
+          <w:bCs/>
+          <w:sz w:val="36"/>
+          <w:szCs w:val="36"/>
+        </w:rPr>
+        <w:t xml:space="preserve"> al </w:t>
+      </w:r>
+      <w:proofErr w:type="gramStart"/>
+      <w:r>
+        <w:rPr>
+          <w:b/>
+          <w:bCs/>
+          <w:sz w:val="36"/>
+          <w:szCs w:val="36"/>
+        </w:rPr>
+        <w:t>server</w:t>
+      </w:r>
+      <w:proofErr w:type="gramEnd"/>
+    </w:p>
+    <w:p>
+      <w:r>
+        <w:drawing>
+          <wp:inline distT="0" distB="0" distL="0" distR="0" wp14:anchorId="4DB1114F" wp14:editId="050F0089">
+            <wp:extent cx="5612130" cy="3156585"/>
+            <wp:effectExtent l="0" t="0" r="7620" b="5715"/>
+            <wp:docPr id="18" name="Imagen 18" descr="Captura de pantalla de computadora&#10;&#10;Descripción generada automáticamente"/>
+            <wp:cNvGraphicFramePr>
+              <a:graphicFrameLocks xmlns:a="http://schemas.openxmlformats.org/drawingml/2006/main" noChangeAspect="1"/>
+            </wp:cNvGraphicFramePr>
+            <a:graphic xmlns:a="http://schemas.openxmlformats.org/drawingml/2006/main">
+              <a:graphicData uri="http://schemas.openxmlformats.org/drawingml/2006/picture">
+                <pic:pic xmlns:pic="http://schemas.openxmlformats.org/drawingml/2006/picture">
+                  <pic:nvPicPr>
+                    <pic:cNvPr id="18" name="Imagen 18" descr="Captura de pantalla de computadora&#10;&#10;Descripción generada automáticamente"/>
+                    <pic:cNvPicPr/>
+                  </pic:nvPicPr>
+                  <pic:blipFill>
+                    <a:blip r:embed="rId18"/>
+                    <a:stretch>
+                      <a:fillRect/>
+                    </a:stretch>
+                  </pic:blipFill>
+                  <pic:spPr>
+                    <a:xfrm>
+                      <a:off x="0" y="0"/>
+                      <a:ext cx="5612130" cy="3156585"/>
+                    </a:xfrm>
+                    <a:prstGeom prst="rect">
+                      <a:avLst/>
+                    </a:prstGeom>
+                  </pic:spPr>
+                </pic:pic>
+              </a:graphicData>
+            </a:graphic>
+          </wp:inline>
+        </w:drawing>
+      </w:r>
+    </w:p>
+    <w:p>
+      <w:r>
+        <w:t xml:space="preserve">Creación del </w:t>
+      </w:r>
+      <w:proofErr w:type="spellStart"/>
+      <w:r>
+        <w:t>index</w:t>
+      </w:r>
+      <w:proofErr w:type="spellEnd"/>
+      <w:r>
+        <w:t xml:space="preserve"> </w:t>
+      </w:r>
+      <w:proofErr w:type="spellStart"/>
+      <w:r>
+        <w:t>html</w:t>
+      </w:r>
+      <w:proofErr w:type="spellEnd"/>
+    </w:p>
+    <w:p>
+      <w:r>
+        <w:drawing>
+          <wp:inline distT="0" distB="0" distL="0" distR="0" wp14:anchorId="2320B2CA" wp14:editId="4F159E3F">
+            <wp:extent cx="5612130" cy="3129280"/>
+            <wp:effectExtent l="0" t="0" r="7620" b="0"/>
+            <wp:docPr id="23" name="Imagen 23" descr="Interfaz de usuario gráfica, Aplicación&#10;&#10;Descripción generada automáticamente"/>
+            <wp:cNvGraphicFramePr>
+              <a:graphicFrameLocks xmlns:a="http://schemas.openxmlformats.org/drawingml/2006/main" noChangeAspect="1"/>
+            </wp:cNvGraphicFramePr>
+            <a:graphic xmlns:a="http://schemas.openxmlformats.org/drawingml/2006/main">
+              <a:graphicData uri="http://schemas.openxmlformats.org/drawingml/2006/picture">
+                <pic:pic xmlns:pic="http://schemas.openxmlformats.org/drawingml/2006/picture">
+                  <pic:nvPicPr>
+                    <pic:cNvPr id="23" name="Imagen 23" descr="Interfaz de usuario gráfica, Aplicación&#10;&#10;Descripción generada automáticamente"/>
+                    <pic:cNvPicPr/>
+                  </pic:nvPicPr>
+                  <pic:blipFill>
+                    <a:blip r:embed="rId19"/>
+                    <a:stretch>
+                      <a:fillRect/>
+                    </a:stretch>
+                  </pic:blipFill>
+                  <pic:spPr>
+                    <a:xfrm>
+                      <a:off x="0" y="0"/>
+                      <a:ext cx="5612130" cy="3129280"/>
+                    </a:xfrm>
+                    <a:prstGeom prst="rect">
+                      <a:avLst/>
+                    </a:prstGeom>
+                  </pic:spPr>
+                </pic:pic>
+              </a:graphicData>
+            </a:graphic>
+          </wp:inline>
+        </w:drawing>
+      </w:r>
+    </w:p>
+    <w:p>
+      <w:r>
+        <w:t xml:space="preserve">Creación del </w:t>
+      </w:r>
+      <w:proofErr w:type="spellStart"/>
+      <w:r>
+        <w:t>bucket</w:t>
+      </w:r>
+      <w:proofErr w:type="spellEnd"/>
+      <w:r>
+        <w:t xml:space="preserve"> del s3</w:t>
+      </w:r>
+    </w:p>
+    <w:p>
+      <w:r>
+        <w:lastRenderedPageBreak/>
+        <w:drawing>
+          <wp:inline distT="0" distB="0" distL="0" distR="0" wp14:anchorId="05C3F893" wp14:editId="3F622BBA">
+            <wp:extent cx="5612130" cy="3156585"/>
+            <wp:effectExtent l="0" t="0" r="7620" b="5715"/>
+            <wp:docPr id="24" name="Imagen 24" descr="Una captura de pantalla de una computadora&#10;&#10;Descripción generada automáticamente"/>
+            <wp:cNvGraphicFramePr>
+              <a:graphicFrameLocks xmlns:a="http://schemas.openxmlformats.org/drawingml/2006/main" noChangeAspect="1"/>
+            </wp:cNvGraphicFramePr>
+            <a:graphic xmlns:a="http://schemas.openxmlformats.org/drawingml/2006/main">
+              <a:graphicData uri="http://schemas.openxmlformats.org/drawingml/2006/picture">
+                <pic:pic xmlns:pic="http://schemas.openxmlformats.org/drawingml/2006/picture">
+                  <pic:nvPicPr>
+                    <pic:cNvPr id="24" name="Imagen 24" descr="Una captura de pantalla de una computadora&#10;&#10;Descripción generada automáticamente"/>
+                    <pic:cNvPicPr/>
+                  </pic:nvPicPr>
+                  <pic:blipFill>
+                    <a:blip r:embed="rId20"/>
+                    <a:stretch>
+                      <a:fillRect/>
+                    </a:stretch>
+                  </pic:blipFill>
+                  <pic:spPr>
+                    <a:xfrm>
+                      <a:off x="0" y="0"/>
+                      <a:ext cx="5612130" cy="3156585"/>
+                    </a:xfrm>
+                    <a:prstGeom prst="rect">
+                      <a:avLst/>
+                    </a:prstGeom>
+                  </pic:spPr>
+                </pic:pic>
+              </a:graphicData>
+            </a:graphic>
+          </wp:inline>
+        </w:drawing>
+      </w:r>
+    </w:p>
+    <w:p>
+      <w:r>
+        <w:t>Agregar el index.html al s3</w:t>
+      </w:r>
+    </w:p>
+    <w:p>
+      <w:r>
+        <w:drawing>
+          <wp:inline distT="0" distB="0" distL="0" distR="0" wp14:anchorId="1730CBF8" wp14:editId="0513E765">
+            <wp:extent cx="5612130" cy="3156585"/>
+            <wp:effectExtent l="0" t="0" r="7620" b="5715"/>
+            <wp:docPr id="25" name="Imagen 25" descr="Interfaz de usuario gráfica, Aplicación&#10;&#10;Descripción generada automáticamente"/>
+            <wp:cNvGraphicFramePr>
+              <a:graphicFrameLocks xmlns:a="http://schemas.openxmlformats.org/drawingml/2006/main" noChangeAspect="1"/>
+            </wp:cNvGraphicFramePr>
+            <a:graphic xmlns:a="http://schemas.openxmlformats.org/drawingml/2006/main">
+              <a:graphicData uri="http://schemas.openxmlformats.org/drawingml/2006/picture">
+                <pic:pic xmlns:pic="http://schemas.openxmlformats.org/drawingml/2006/picture">
+                  <pic:nvPicPr>
+                    <pic:cNvPr id="25" name="Imagen 25" descr="Interfaz de usuario gráfica, Aplicación&#10;&#10;Descripción generada automáticamente"/>
+                    <pic:cNvPicPr/>
+                  </pic:nvPicPr>
+                  <pic:blipFill>
+                    <a:blip r:embed="rId21"/>
+                    <a:stretch>
+                      <a:fillRect/>
+                    </a:stretch>
+                  </pic:blipFill>
+                  <pic:spPr>
+                    <a:xfrm>
+                      <a:off x="0" y="0"/>
+                      <a:ext cx="5612130" cy="3156585"/>
+                    </a:xfrm>
+                    <a:prstGeom prst="rect">
+                      <a:avLst/>
+                    </a:prstGeom>
+                  </pic:spPr>
+                </pic:pic>
+              </a:graphicData>
+            </a:graphic>
+          </wp:inline>
+        </w:drawing>
+      </w:r>
+    </w:p>
+    <w:p>
+      <w:proofErr w:type="spellStart"/>
+      <w:r>
+        <w:t>Index</w:t>
+      </w:r>
+      <w:proofErr w:type="spellEnd"/>
+      <w:r>
+        <w:t xml:space="preserve"> subido</w:t>
+      </w:r>
+    </w:p>
+    <w:p>
+      <w:pPr>
+        <w:rPr>
+          <w:b/>
+          <w:bCs/>
+          <w:sz w:val="36"/>
+          <w:szCs w:val="36"/>
+        </w:rPr>
+      </w:pPr>
+    </w:p>
+    <w:p/>
+    <w:p/>
     <w:p/>
     <w:p/>
     <w:sectPr>
@@ -1151,7 +1461,7 @@
   <w:style w:type="paragraph" w:default="1" w:styleId="Normal">
     <w:name w:val="Normal"/>
     <w:qFormat/>
-    <w:rsid w:val="008A4CEE"/>
+    <w:rsid w:val="008103F1"/>
   </w:style>
   <w:style w:type="character" w:default="1" w:styleId="Fuentedeprrafopredeter">
     <w:name w:val="Default Paragraph Font"/>

</xml_diff>